<commit_message>
3rd draft with all stats analysis
</commit_message>
<xml_diff>
--- a/Cmput302Team4ProjectFinalReport.docx
+++ b/Cmput302Team4ProjectFinalReport.docx
@@ -79,6 +79,7 @@
           <w:szCs w:val="32"/>
         </w:rPr>
       </w:pPr>
+      <w:bookmarkStart w:id="0" w:name="_GoBack"/>
       <w:r>
         <w:rPr>
           <w:sz w:val="40"/>
@@ -102,6 +103,7 @@
         </w:rPr>
         <w:t>Team 4</w:t>
       </w:r>
+      <w:bookmarkEnd w:id="0"/>
       <w:r>
         <w:rPr>
           <w:sz w:val="40"/>
@@ -3839,8 +3841,6 @@
         </w:rPr>
         <w:t xml:space="preserve">Since largest std. dev. / smallest std. dev &gt; 2, </w:t>
       </w:r>
-      <w:bookmarkStart w:id="0" w:name="_GoBack"/>
-      <w:bookmarkEnd w:id="0"/>
       <w:r>
         <w:rPr>
           <w:rFonts w:eastAsia="SymbolMT"/>
@@ -5706,16 +5706,7 @@
         <w:t xml:space="preserve"> </w:t>
       </w:r>
       <w:r>
-        <w:t xml:space="preserve">However, it is clear to us after testing and use </w:t>
-      </w:r>
-      <w:r>
-        <w:t>that t</w:t>
-      </w:r>
-      <w:r>
-        <w:t>his failure to reject is resultan</w:t>
-      </w:r>
-      <w:r>
-        <w:t xml:space="preserve">t of a small sample size n = </w:t>
+        <w:t xml:space="preserve">However, it is clear to us after testing and use that this failure to reject is resultant of a small sample size n = </w:t>
       </w:r>
       <w:proofErr w:type="gramStart"/>
       <w:r>
@@ -5840,25 +5831,369 @@
     </w:p>
     <w:p>
       <w:pPr>
-        <w:spacing w:before="100" w:beforeAutospacing="1" w:after="100" w:afterAutospacing="1" w:line="240" w:lineRule="auto"/>
-        <w:rPr>
-          <w:rFonts w:eastAsia="Times New Roman" w:cs="Times New Roman"/>
-          <w:lang w:val="en-GB" w:eastAsia="en-GB"/>
-        </w:rPr>
-      </w:pPr>
-      <w:r>
-        <w:rPr>
-          <w:rFonts w:eastAsia="Times New Roman" w:cs="Times New Roman"/>
-          <w:lang w:val="en-GB" w:eastAsia="en-GB"/>
-        </w:rPr>
-        <w:t xml:space="preserve">EDDIE </w:t>
-      </w:r>
-      <w:r>
-        <w:rPr>
-          <w:rFonts w:eastAsia="Times New Roman" w:cs="Times New Roman"/>
-          <w:lang w:val="en-GB" w:eastAsia="en-GB"/>
-        </w:rPr>
-        <w:t>RESULTS HERE</w:t>
+        <w:spacing w:line="240" w:lineRule="auto"/>
+      </w:pPr>
+      <w:r>
+        <w:t xml:space="preserve">We anticipated two possible ways to meet our client’s need of having a physical feedback. One way is to ask the user to write on the map with a writing utensil, then trace over the lines with the IR pen. The other method is to attach a writing utensil to the IR pen, and write directly on the map. This test will calculate that without using any built-in offset calculation, are the differences between the two writing methods significant. </w:t>
+      </w:r>
+    </w:p>
+    <w:p>
+      <w:pPr>
+        <w:spacing w:line="240" w:lineRule="auto"/>
+      </w:pPr>
+      <w:r>
+        <w:t xml:space="preserve">To extract the data in a meaningful way for statistical analysis, a line of best fit </w:t>
+      </w:r>
+      <w:proofErr w:type="gramStart"/>
+      <w:r>
+        <w:t>is drawn</w:t>
+      </w:r>
+      <w:proofErr w:type="gramEnd"/>
+      <w:r>
+        <w:t xml:space="preserve"> using the coordinate points collected by the program. The slope and intercept of the lines of best fit for each participant’s sample data </w:t>
+      </w:r>
+      <w:proofErr w:type="gramStart"/>
+      <w:r>
+        <w:t>will be compared</w:t>
+      </w:r>
+      <w:proofErr w:type="gramEnd"/>
+      <w:r>
+        <w:t xml:space="preserve"> individually. The slope represents the presence of any jittering as user traces the horizontal line. The difference in intercept is a measurement of any offsets required due to the angular orientation of the IR pen. </w:t>
+      </w:r>
+    </w:p>
+    <w:p>
+      <w:pPr>
+        <w:spacing w:line="240" w:lineRule="auto"/>
+      </w:pPr>
+      <w:r>
+        <w:t>Our hypotheses for the tests are the following:</w:t>
+      </w:r>
+    </w:p>
+    <w:p>
+      <w:pPr>
+        <w:spacing w:line="240" w:lineRule="auto"/>
+      </w:pPr>
+      <w:r>
+        <w:t>H</w:t>
+      </w:r>
+      <w:r>
+        <w:rPr>
+          <w:vertAlign w:val="subscript"/>
+        </w:rPr>
+        <w:t>0</w:t>
+      </w:r>
+      <w:r>
+        <w:t>- There is no difference between the two methods.</w:t>
+      </w:r>
+    </w:p>
+    <w:p>
+      <w:pPr>
+        <w:spacing w:line="240" w:lineRule="auto"/>
+      </w:pPr>
+      <w:r>
+        <w:t>H</w:t>
+      </w:r>
+      <w:r>
+        <w:rPr>
+          <w:vertAlign w:val="subscript"/>
+        </w:rPr>
+        <w:t>1</w:t>
+      </w:r>
+      <w:r>
+        <w:t>- There is a difference between the two methods.</w:t>
+      </w:r>
+    </w:p>
+    <w:p>
+      <w:pPr>
+        <w:spacing w:line="240" w:lineRule="auto"/>
+      </w:pPr>
+      <w:r>
+        <w:t xml:space="preserve">As the </w:t>
+      </w:r>
+      <w:proofErr w:type="gramStart"/>
+      <w:r>
+        <w:t>data on the two groups are produced by the same study participants</w:t>
+      </w:r>
+      <w:proofErr w:type="gramEnd"/>
+      <w:r>
+        <w:t xml:space="preserve">, a paired t-test is the most appropriate statistical test. However, from the histograms shown below, normality </w:t>
+      </w:r>
+      <w:proofErr w:type="gramStart"/>
+      <w:r>
+        <w:t>cannot be assumed</w:t>
+      </w:r>
+      <w:proofErr w:type="gramEnd"/>
+      <w:r>
+        <w:t xml:space="preserve"> in the slope data, as there is a clear violation. The data for intercepts looks roughly normal.</w:t>
+      </w:r>
+    </w:p>
+    <w:p>
+      <w:pPr>
+        <w:sectPr>
+          <w:pgSz w:w="12240" w:h="15840"/>
+          <w:pgMar w:top="1440" w:right="1440" w:bottom="1440" w:left="1440" w:header="708" w:footer="708" w:gutter="0"/>
+          <w:cols w:space="708"/>
+          <w:docGrid w:linePitch="360"/>
+        </w:sectPr>
+      </w:pPr>
+    </w:p>
+    <w:p>
+      <w:pPr>
+        <w:rPr>
+          <w:noProof/>
+          <w:lang w:eastAsia="ja-JP"/>
+        </w:rPr>
+      </w:pPr>
+      <w:r>
+        <w:rPr>
+          <w:noProof/>
+          <w:lang w:val="en-GB" w:eastAsia="en-GB"/>
+        </w:rPr>
+        <w:lastRenderedPageBreak/>
+        <w:drawing>
+          <wp:inline distT="0" distB="0" distL="0" distR="0" wp14:anchorId="381E5AD7" wp14:editId="7F8FC391">
+            <wp:extent cx="2614174" cy="2094691"/>
+            <wp:effectExtent l="0" t="0" r="0" b="1270"/>
+            <wp:docPr id="9" name="Picture 9"/>
+            <wp:cNvGraphicFramePr>
+              <a:graphicFrameLocks xmlns:a="http://schemas.openxmlformats.org/drawingml/2006/main" noChangeAspect="1"/>
+            </wp:cNvGraphicFramePr>
+            <a:graphic xmlns:a="http://schemas.openxmlformats.org/drawingml/2006/main">
+              <a:graphicData uri="http://schemas.openxmlformats.org/drawingml/2006/picture">
+                <pic:pic xmlns:pic="http://schemas.openxmlformats.org/drawingml/2006/picture">
+                  <pic:nvPicPr>
+                    <pic:cNvPr id="0" name=""/>
+                    <pic:cNvPicPr/>
+                  </pic:nvPicPr>
+                  <pic:blipFill>
+                    <a:blip r:embed="rId11"/>
+                    <a:stretch>
+                      <a:fillRect/>
+                    </a:stretch>
+                  </pic:blipFill>
+                  <pic:spPr>
+                    <a:xfrm>
+                      <a:off x="0" y="0"/>
+                      <a:ext cx="2617917" cy="2097690"/>
+                    </a:xfrm>
+                    <a:prstGeom prst="rect">
+                      <a:avLst/>
+                    </a:prstGeom>
+                  </pic:spPr>
+                </pic:pic>
+              </a:graphicData>
+            </a:graphic>
+          </wp:inline>
+        </w:drawing>
+      </w:r>
+      <w:r>
+        <w:rPr>
+          <w:noProof/>
+          <w:lang w:eastAsia="ja-JP"/>
+        </w:rPr>
+        <w:t xml:space="preserve"> </w:t>
+      </w:r>
+    </w:p>
+    <w:p>
+      <w:pPr>
+        <w:sectPr>
+          <w:type w:val="continuous"/>
+          <w:pgSz w:w="12240" w:h="15840"/>
+          <w:pgMar w:top="1440" w:right="1440" w:bottom="1440" w:left="1440" w:header="708" w:footer="708" w:gutter="0"/>
+          <w:cols w:num="2" w:space="708"/>
+          <w:docGrid w:linePitch="360"/>
+        </w:sectPr>
+      </w:pPr>
+      <w:r>
+        <w:rPr>
+          <w:noProof/>
+          <w:lang w:val="en-GB" w:eastAsia="en-GB"/>
+        </w:rPr>
+        <w:lastRenderedPageBreak/>
+        <w:drawing>
+          <wp:inline distT="0" distB="0" distL="0" distR="0" wp14:anchorId="494E8D3B" wp14:editId="658CFE80">
+            <wp:extent cx="2591735" cy="2076712"/>
+            <wp:effectExtent l="0" t="0" r="0" b="0"/>
+            <wp:docPr id="10" name="Picture 10"/>
+            <wp:cNvGraphicFramePr>
+              <a:graphicFrameLocks xmlns:a="http://schemas.openxmlformats.org/drawingml/2006/main" noChangeAspect="1"/>
+            </wp:cNvGraphicFramePr>
+            <a:graphic xmlns:a="http://schemas.openxmlformats.org/drawingml/2006/main">
+              <a:graphicData uri="http://schemas.openxmlformats.org/drawingml/2006/picture">
+                <pic:pic xmlns:pic="http://schemas.openxmlformats.org/drawingml/2006/picture">
+                  <pic:nvPicPr>
+                    <pic:cNvPr id="0" name=""/>
+                    <pic:cNvPicPr/>
+                  </pic:nvPicPr>
+                  <pic:blipFill>
+                    <a:blip r:embed="rId12"/>
+                    <a:stretch>
+                      <a:fillRect/>
+                    </a:stretch>
+                  </pic:blipFill>
+                  <pic:spPr>
+                    <a:xfrm>
+                      <a:off x="0" y="0"/>
+                      <a:ext cx="2595734" cy="2079916"/>
+                    </a:xfrm>
+                    <a:prstGeom prst="rect">
+                      <a:avLst/>
+                    </a:prstGeom>
+                  </pic:spPr>
+                </pic:pic>
+              </a:graphicData>
+            </a:graphic>
+          </wp:inline>
+        </w:drawing>
+      </w:r>
+    </w:p>
+    <w:p>
+      <w:r>
+        <w:rPr>
+          <w:noProof/>
+          <w:lang w:val="en-GB" w:eastAsia="en-GB"/>
+        </w:rPr>
+        <w:lastRenderedPageBreak/>
+        <w:drawing>
+          <wp:inline distT="0" distB="0" distL="0" distR="0" wp14:anchorId="6D0C6E2E" wp14:editId="10EBDA51">
+            <wp:extent cx="2548384" cy="2041973"/>
+            <wp:effectExtent l="0" t="0" r="4445" b="0"/>
+            <wp:docPr id="1" name="Picture 1"/>
+            <wp:cNvGraphicFramePr>
+              <a:graphicFrameLocks xmlns:a="http://schemas.openxmlformats.org/drawingml/2006/main" noChangeAspect="1"/>
+            </wp:cNvGraphicFramePr>
+            <a:graphic xmlns:a="http://schemas.openxmlformats.org/drawingml/2006/main">
+              <a:graphicData uri="http://schemas.openxmlformats.org/drawingml/2006/picture">
+                <pic:pic xmlns:pic="http://schemas.openxmlformats.org/drawingml/2006/picture">
+                  <pic:nvPicPr>
+                    <pic:cNvPr id="0" name=""/>
+                    <pic:cNvPicPr/>
+                  </pic:nvPicPr>
+                  <pic:blipFill>
+                    <a:blip r:embed="rId13"/>
+                    <a:stretch>
+                      <a:fillRect/>
+                    </a:stretch>
+                  </pic:blipFill>
+                  <pic:spPr>
+                    <a:xfrm>
+                      <a:off x="0" y="0"/>
+                      <a:ext cx="2552510" cy="2045279"/>
+                    </a:xfrm>
+                    <a:prstGeom prst="rect">
+                      <a:avLst/>
+                    </a:prstGeom>
+                  </pic:spPr>
+                </pic:pic>
+              </a:graphicData>
+            </a:graphic>
+          </wp:inline>
+        </w:drawing>
+      </w:r>
+      <w:r>
+        <w:t xml:space="preserve"> </w:t>
+      </w:r>
+    </w:p>
+    <w:p>
+      <w:r>
+        <w:t xml:space="preserve">A QQ plot </w:t>
+      </w:r>
+      <w:proofErr w:type="gramStart"/>
+      <w:r>
+        <w:t>is done</w:t>
+      </w:r>
+      <w:proofErr w:type="gramEnd"/>
+      <w:r>
+        <w:t xml:space="preserve"> for the intercept data to further analyze if normality can be assumed, and the </w:t>
+      </w:r>
+      <w:proofErr w:type="spellStart"/>
+      <w:r>
+        <w:t>detrended</w:t>
+      </w:r>
+      <w:proofErr w:type="spellEnd"/>
+      <w:r>
+        <w:t xml:space="preserve"> QQ plot shows that data are not spread out very evenly. Normality assumption </w:t>
+      </w:r>
+      <w:proofErr w:type="gramStart"/>
+      <w:r>
+        <w:t>is violated</w:t>
+      </w:r>
+      <w:proofErr w:type="gramEnd"/>
+      <w:r>
+        <w:t xml:space="preserve"> in both cases.</w:t>
+      </w:r>
+      <w:r>
+        <w:rPr>
+          <w:noProof/>
+          <w:lang w:val="en-GB" w:eastAsia="en-GB"/>
+        </w:rPr>
+        <w:drawing>
+          <wp:inline distT="0" distB="0" distL="0" distR="0" wp14:anchorId="432315CA" wp14:editId="3407C159">
+            <wp:extent cx="5933872" cy="1476375"/>
+            <wp:effectExtent l="0" t="0" r="0" b="0"/>
+            <wp:docPr id="32" name="Picture 32"/>
+            <wp:cNvGraphicFramePr>
+              <a:graphicFrameLocks xmlns:a="http://schemas.openxmlformats.org/drawingml/2006/main" noChangeAspect="1"/>
+            </wp:cNvGraphicFramePr>
+            <a:graphic xmlns:a="http://schemas.openxmlformats.org/drawingml/2006/main">
+              <a:graphicData uri="http://schemas.openxmlformats.org/drawingml/2006/picture">
+                <pic:pic xmlns:pic="http://schemas.openxmlformats.org/drawingml/2006/picture">
+                  <pic:nvPicPr>
+                    <pic:cNvPr id="0" name=""/>
+                    <pic:cNvPicPr/>
+                  </pic:nvPicPr>
+                  <pic:blipFill>
+                    <a:blip r:embed="rId14"/>
+                    <a:stretch>
+                      <a:fillRect/>
+                    </a:stretch>
+                  </pic:blipFill>
+                  <pic:spPr>
+                    <a:xfrm>
+                      <a:off x="0" y="0"/>
+                      <a:ext cx="5943600" cy="1478795"/>
+                    </a:xfrm>
+                    <a:prstGeom prst="rect">
+                      <a:avLst/>
+                    </a:prstGeom>
+                  </pic:spPr>
+                </pic:pic>
+              </a:graphicData>
+            </a:graphic>
+          </wp:inline>
+        </w:drawing>
+      </w:r>
+    </w:p>
+    <w:p>
+      <w:pPr>
+        <w:spacing w:line="240" w:lineRule="auto"/>
+      </w:pPr>
+      <w:r>
+        <w:t xml:space="preserve">The paired T-test </w:t>
+      </w:r>
+      <w:proofErr w:type="gramStart"/>
+      <w:r>
+        <w:t>is carried out</w:t>
+      </w:r>
+      <w:proofErr w:type="gramEnd"/>
+      <w:r>
+        <w:t xml:space="preserve"> as shown above, and for both cases, the significance is above 0.05. Therefore, we failed to reject the null hypotheses in both cases. There is no difference between the two methods. Writing with the IR pen alone or with a writing utensil attached to the IR pen produce no statistically noticeable differences in the participants’ jitter and offsets required due to angular orientations. However, this conclusion </w:t>
+      </w:r>
+      <w:proofErr w:type="gramStart"/>
+      <w:r>
+        <w:t>is reached</w:t>
+      </w:r>
+      <w:proofErr w:type="gramEnd"/>
+      <w:r>
+        <w:t xml:space="preserve"> with the violation of the normality assumption. It </w:t>
+      </w:r>
+      <w:proofErr w:type="gramStart"/>
+      <w:r>
+        <w:t>is strongly recommended</w:t>
+      </w:r>
+      <w:proofErr w:type="gramEnd"/>
+      <w:r>
+        <w:t xml:space="preserve"> that the tests should be repeated with at least 30 participants to ensure normality for the statistical tests in the future. </w:t>
       </w:r>
     </w:p>
     <w:p>
@@ -6030,6 +6365,7 @@
         <w:spacing w:line="240" w:lineRule="auto"/>
       </w:pPr>
       <w:r>
+        <w:lastRenderedPageBreak/>
         <w:t>Finger = 8, Thumb = 2</w:t>
       </w:r>
     </w:p>
@@ -6153,44 +6489,20 @@
     </w:p>
     <w:p>
       <w:pPr>
-        <w:spacing w:before="100" w:beforeAutospacing="1" w:after="100" w:afterAutospacing="1" w:line="240" w:lineRule="auto"/>
-        <w:rPr>
-          <w:rFonts w:eastAsia="Times New Roman" w:cs="Times New Roman"/>
-          <w:lang w:val="en-GB" w:eastAsia="en-GB"/>
-        </w:rPr>
-      </w:pPr>
-    </w:p>
-    <w:p>
-      <w:pPr>
         <w:rPr>
           <w:u w:val="single"/>
         </w:rPr>
       </w:pPr>
-    </w:p>
-    <w:p>
-      <w:pPr>
+      <w:r>
         <w:rPr>
           <w:u w:val="single"/>
         </w:rPr>
-      </w:pPr>
-    </w:p>
-    <w:p>
-      <w:pPr>
+        <w:t>Heuristic Analysis</w:t>
+      </w:r>
+      <w:r>
         <w:rPr>
           <w:u w:val="single"/>
         </w:rPr>
-      </w:pPr>
-      <w:r>
-        <w:rPr>
-          <w:u w:val="single"/>
-        </w:rPr>
-        <w:lastRenderedPageBreak/>
-        <w:t>Heuristic Analysis</w:t>
-      </w:r>
-      <w:r>
-        <w:rPr>
-          <w:u w:val="single"/>
-        </w:rPr>
         <w:t>:</w:t>
       </w:r>
     </w:p>
@@ -6234,7 +6546,7 @@
           <w:rStyle w:val="Hyperlink"/>
         </w:rPr>
       </w:pPr>
-      <w:hyperlink r:id="rId11" w:history="1">
+      <w:hyperlink r:id="rId15" w:history="1">
         <w:r>
           <w:rPr>
             <w:rStyle w:val="Hyperlink"/>
@@ -6250,7 +6562,7 @@
           <w:u w:val="single"/>
         </w:rPr>
       </w:pPr>
-      <w:hyperlink r:id="rId12" w:history="1">
+      <w:hyperlink r:id="rId16" w:history="1">
         <w:r>
           <w:rPr>
             <w:rStyle w:val="Hyperlink"/>
@@ -6266,7 +6578,7 @@
           <w:u w:val="single"/>
         </w:rPr>
       </w:pPr>
-      <w:hyperlink r:id="rId13" w:history="1">
+      <w:hyperlink r:id="rId17" w:history="1">
         <w:r>
           <w:rPr>
             <w:rStyle w:val="Hyperlink"/>
@@ -6544,6 +6856,7 @@
           <w:rFonts w:eastAsia="Times New Roman" w:cs="Times New Roman"/>
           <w:lang w:val="en-US" w:eastAsia="en-GB"/>
         </w:rPr>
+        <w:lastRenderedPageBreak/>
         <w:t>3. User Control and Freedom</w:t>
       </w:r>
     </w:p>
@@ -6681,6 +6994,13 @@
           <w:lang w:val="en-US" w:eastAsia="en-GB"/>
         </w:rPr>
       </w:pPr>
+      <w:r>
+        <w:rPr>
+          <w:rFonts w:eastAsia="Times New Roman" w:cs="Times New Roman"/>
+          <w:lang w:val="en-US" w:eastAsia="en-GB"/>
+        </w:rPr>
+        <w:t>5. Error Prevention</w:t>
+      </w:r>
     </w:p>
     <w:p>
       <w:pPr>
@@ -6695,8 +7015,314 @@
           <w:rFonts w:eastAsia="Times New Roman" w:cs="Times New Roman"/>
           <w:lang w:val="en-US" w:eastAsia="en-GB"/>
         </w:rPr>
+        <w:t xml:space="preserve">The correct data type </w:t>
+      </w:r>
+      <w:proofErr w:type="gramStart"/>
+      <w:r>
+        <w:rPr>
+          <w:rFonts w:eastAsia="Times New Roman" w:cs="Times New Roman"/>
+          <w:lang w:val="en-US" w:eastAsia="en-GB"/>
+        </w:rPr>
+        <w:t>will be checked</w:t>
+      </w:r>
+      <w:proofErr w:type="gramEnd"/>
+      <w:r>
+        <w:rPr>
+          <w:rFonts w:eastAsia="Times New Roman" w:cs="Times New Roman"/>
+          <w:lang w:val="en-US" w:eastAsia="en-GB"/>
+        </w:rPr>
+        <w:t xml:space="preserve"> and the wrong data type will be erased. </w:t>
+      </w:r>
+    </w:p>
+    <w:p>
+      <w:pPr>
+        <w:spacing w:before="100" w:beforeAutospacing="1" w:after="0" w:line="240" w:lineRule="auto"/>
+        <w:rPr>
+          <w:rFonts w:eastAsia="Times New Roman" w:cs="Times New Roman"/>
+          <w:lang w:val="en-US" w:eastAsia="en-GB"/>
+        </w:rPr>
+      </w:pPr>
+      <w:r>
+        <w:rPr>
+          <w:rFonts w:eastAsia="Times New Roman" w:cs="Times New Roman"/>
+          <w:lang w:val="en-US" w:eastAsia="en-GB"/>
+        </w:rPr>
+        <w:t>Severity Rating - 0</w:t>
+      </w:r>
+    </w:p>
+    <w:p>
+      <w:pPr>
+        <w:spacing w:before="100" w:beforeAutospacing="1" w:after="0" w:line="240" w:lineRule="auto"/>
+        <w:rPr>
+          <w:rFonts w:eastAsia="Times New Roman" w:cs="Times New Roman"/>
+          <w:lang w:val="en-US" w:eastAsia="en-GB"/>
+        </w:rPr>
+      </w:pPr>
+      <w:r>
+        <w:rPr>
+          <w:rFonts w:eastAsia="Times New Roman" w:cs="Times New Roman"/>
+          <w:lang w:val="en-US" w:eastAsia="en-GB"/>
+        </w:rPr>
+        <w:t xml:space="preserve">Due to hardware limitation, we are not able to stabilize the wii remote controller in a real interview setting. </w:t>
+      </w:r>
+    </w:p>
+    <w:p>
+      <w:pPr>
+        <w:spacing w:before="100" w:beforeAutospacing="1" w:after="0" w:line="240" w:lineRule="auto"/>
+        <w:rPr>
+          <w:rFonts w:eastAsia="Times New Roman" w:cs="Times New Roman"/>
+          <w:lang w:val="en-US" w:eastAsia="en-GB"/>
+        </w:rPr>
+      </w:pPr>
+      <w:r>
+        <w:rPr>
+          <w:rFonts w:eastAsia="Times New Roman" w:cs="Times New Roman"/>
+          <w:lang w:val="en-US" w:eastAsia="en-GB"/>
+        </w:rPr>
+        <w:t xml:space="preserve">Severity Rating </w:t>
+      </w:r>
+      <w:proofErr w:type="gramStart"/>
+      <w:r>
+        <w:rPr>
+          <w:rFonts w:eastAsia="Times New Roman" w:cs="Times New Roman"/>
+          <w:lang w:val="en-US" w:eastAsia="en-GB"/>
+        </w:rPr>
+        <w:t>-1</w:t>
+      </w:r>
+      <w:proofErr w:type="gramEnd"/>
+    </w:p>
+    <w:p>
+      <w:pPr>
+        <w:spacing w:before="100" w:beforeAutospacing="1" w:after="0" w:line="240" w:lineRule="auto"/>
+        <w:rPr>
+          <w:rFonts w:eastAsia="Times New Roman" w:cs="Times New Roman"/>
+          <w:lang w:val="en-US" w:eastAsia="en-GB"/>
+        </w:rPr>
+      </w:pPr>
+      <w:r>
+        <w:rPr>
+          <w:rFonts w:eastAsia="Times New Roman" w:cs="Times New Roman"/>
+          <w:lang w:val="en-US" w:eastAsia="en-GB"/>
+        </w:rPr>
+        <w:t>6. Recognition rather than recall</w:t>
+      </w:r>
+    </w:p>
+    <w:p>
+      <w:pPr>
+        <w:spacing w:before="100" w:beforeAutospacing="1" w:after="0" w:line="240" w:lineRule="auto"/>
+        <w:rPr>
+          <w:rFonts w:eastAsia="Times New Roman" w:cs="Times New Roman"/>
+          <w:lang w:val="en-US" w:eastAsia="en-GB"/>
+        </w:rPr>
+      </w:pPr>
+      <w:proofErr w:type="gramStart"/>
+      <w:r>
+        <w:rPr>
+          <w:rFonts w:eastAsia="Times New Roman" w:cs="Times New Roman"/>
+          <w:lang w:val="en-US" w:eastAsia="en-GB"/>
+        </w:rPr>
+        <w:t>No real problems.</w:t>
+      </w:r>
+      <w:proofErr w:type="gramEnd"/>
+      <w:r>
+        <w:rPr>
+          <w:rFonts w:eastAsia="Times New Roman" w:cs="Times New Roman"/>
+          <w:lang w:val="en-US" w:eastAsia="en-GB"/>
+        </w:rPr>
+        <w:t xml:space="preserve"> Everything a user needs to input </w:t>
+      </w:r>
+      <w:proofErr w:type="gramStart"/>
+      <w:r>
+        <w:rPr>
+          <w:rFonts w:eastAsia="Times New Roman" w:cs="Times New Roman"/>
+          <w:lang w:val="en-US" w:eastAsia="en-GB"/>
+        </w:rPr>
+        <w:t>are</w:t>
+      </w:r>
+      <w:proofErr w:type="gramEnd"/>
+      <w:r>
+        <w:rPr>
+          <w:rFonts w:eastAsia="Times New Roman" w:cs="Times New Roman"/>
+          <w:lang w:val="en-US" w:eastAsia="en-GB"/>
+        </w:rPr>
+        <w:t xml:space="preserve"> labeled on the GUI. The GUI is intuitive </w:t>
+      </w:r>
+      <w:proofErr w:type="gramStart"/>
+      <w:r>
+        <w:rPr>
+          <w:rFonts w:eastAsia="Times New Roman" w:cs="Times New Roman"/>
+          <w:lang w:val="en-US" w:eastAsia="en-GB"/>
+        </w:rPr>
+        <w:t>thus</w:t>
+      </w:r>
+      <w:proofErr w:type="gramEnd"/>
+      <w:r>
+        <w:rPr>
+          <w:rFonts w:eastAsia="Times New Roman" w:cs="Times New Roman"/>
+          <w:lang w:val="en-US" w:eastAsia="en-GB"/>
+        </w:rPr>
+        <w:t xml:space="preserve"> the user does not need to remember any instructions. </w:t>
+      </w:r>
+    </w:p>
+    <w:p>
+      <w:pPr>
+        <w:spacing w:before="100" w:beforeAutospacing="1" w:after="0" w:line="240" w:lineRule="auto"/>
+        <w:rPr>
+          <w:rFonts w:eastAsia="Times New Roman" w:cs="Times New Roman"/>
+          <w:lang w:val="en-US" w:eastAsia="en-GB"/>
+        </w:rPr>
+      </w:pPr>
+      <w:r>
+        <w:rPr>
+          <w:rFonts w:eastAsia="Times New Roman" w:cs="Times New Roman"/>
+          <w:lang w:val="en-US" w:eastAsia="en-GB"/>
+        </w:rPr>
+        <w:t>Severity Rating - 0</w:t>
+      </w:r>
+    </w:p>
+    <w:p>
+      <w:pPr>
+        <w:spacing w:before="100" w:beforeAutospacing="1" w:after="0" w:line="240" w:lineRule="auto"/>
+        <w:rPr>
+          <w:rFonts w:eastAsia="Times New Roman" w:cs="Times New Roman"/>
+          <w:lang w:val="en-US" w:eastAsia="en-GB"/>
+        </w:rPr>
+      </w:pPr>
+      <w:r>
+        <w:rPr>
+          <w:rFonts w:eastAsia="Times New Roman" w:cs="Times New Roman"/>
+          <w:lang w:val="en-US" w:eastAsia="en-GB"/>
+        </w:rPr>
+        <w:t>7. Flexibility and efficiency of use</w:t>
+      </w:r>
+    </w:p>
+    <w:p>
+      <w:pPr>
+        <w:spacing w:before="100" w:beforeAutospacing="1" w:after="0" w:line="240" w:lineRule="auto"/>
+        <w:rPr>
+          <w:rFonts w:eastAsia="Times New Roman" w:cs="Times New Roman"/>
+          <w:lang w:val="en-US" w:eastAsia="en-GB"/>
+        </w:rPr>
+      </w:pPr>
+      <w:r>
+        <w:rPr>
+          <w:rFonts w:eastAsia="Times New Roman" w:cs="Times New Roman"/>
+          <w:lang w:val="en-US" w:eastAsia="en-GB"/>
+        </w:rPr>
+        <w:t xml:space="preserve">There is no accelerator since the program </w:t>
+      </w:r>
+      <w:proofErr w:type="gramStart"/>
+      <w:r>
+        <w:rPr>
+          <w:rFonts w:eastAsia="Times New Roman" w:cs="Times New Roman"/>
+          <w:lang w:val="en-US" w:eastAsia="en-GB"/>
+        </w:rPr>
+        <w:t>is designed</w:t>
+      </w:r>
+      <w:proofErr w:type="gramEnd"/>
+      <w:r>
+        <w:rPr>
+          <w:rFonts w:eastAsia="Times New Roman" w:cs="Times New Roman"/>
+          <w:lang w:val="en-US" w:eastAsia="en-GB"/>
+        </w:rPr>
+        <w:t xml:space="preserve"> for minimal use. Inexperienced users are not taken into consideration since all users using this particular program are assumed having experience in the related field.</w:t>
+      </w:r>
+    </w:p>
+    <w:p>
+      <w:pPr>
+        <w:spacing w:before="100" w:beforeAutospacing="1" w:after="0" w:line="240" w:lineRule="auto"/>
+        <w:rPr>
+          <w:rFonts w:eastAsia="Times New Roman" w:cs="Times New Roman"/>
+          <w:lang w:val="en-US" w:eastAsia="en-GB"/>
+        </w:rPr>
+      </w:pPr>
+      <w:r>
+        <w:rPr>
+          <w:rFonts w:eastAsia="Times New Roman" w:cs="Times New Roman"/>
+          <w:lang w:val="en-US" w:eastAsia="en-GB"/>
+        </w:rPr>
+        <w:t>Severity Rating - 0</w:t>
+      </w:r>
+    </w:p>
+    <w:p>
+      <w:pPr>
+        <w:spacing w:before="100" w:beforeAutospacing="1" w:after="0" w:line="240" w:lineRule="auto"/>
+        <w:rPr>
+          <w:rFonts w:eastAsia="Times New Roman" w:cs="Times New Roman"/>
+          <w:lang w:val="en-US" w:eastAsia="en-GB"/>
+        </w:rPr>
+      </w:pPr>
+      <w:r>
+        <w:rPr>
+          <w:rFonts w:eastAsia="Times New Roman" w:cs="Times New Roman"/>
+          <w:lang w:val="en-US" w:eastAsia="en-GB"/>
+        </w:rPr>
+        <w:t>8. Aesthetic and minimalist designed</w:t>
+      </w:r>
+    </w:p>
+    <w:p>
+      <w:pPr>
+        <w:spacing w:before="100" w:beforeAutospacing="1" w:after="0" w:line="240" w:lineRule="auto"/>
+        <w:rPr>
+          <w:rFonts w:eastAsia="Times New Roman" w:cs="Times New Roman"/>
+          <w:lang w:val="en-US" w:eastAsia="en-GB"/>
+        </w:rPr>
+      </w:pPr>
+      <w:r>
+        <w:rPr>
+          <w:rFonts w:eastAsia="Times New Roman" w:cs="Times New Roman"/>
+          <w:lang w:val="en-US" w:eastAsia="en-GB"/>
+        </w:rPr>
+        <w:t xml:space="preserve">All buttons </w:t>
+      </w:r>
+      <w:proofErr w:type="gramStart"/>
+      <w:r>
+        <w:rPr>
+          <w:rFonts w:eastAsia="Times New Roman" w:cs="Times New Roman"/>
+          <w:lang w:val="en-US" w:eastAsia="en-GB"/>
+        </w:rPr>
+        <w:t>are clearly labeled</w:t>
+      </w:r>
+      <w:proofErr w:type="gramEnd"/>
+      <w:r>
+        <w:rPr>
+          <w:rFonts w:eastAsia="Times New Roman" w:cs="Times New Roman"/>
+          <w:lang w:val="en-US" w:eastAsia="en-GB"/>
+        </w:rPr>
+        <w:t xml:space="preserve"> and serve a specific function. Tool tips are available when mouse hovering over the input box and disappear when moving away. </w:t>
+      </w:r>
+    </w:p>
+    <w:p>
+      <w:pPr>
+        <w:spacing w:before="100" w:beforeAutospacing="1" w:after="0" w:line="240" w:lineRule="auto"/>
+        <w:rPr>
+          <w:rFonts w:eastAsia="Times New Roman" w:cs="Times New Roman"/>
+          <w:lang w:val="en-US" w:eastAsia="en-GB"/>
+        </w:rPr>
+      </w:pPr>
+      <w:r>
+        <w:rPr>
+          <w:rFonts w:eastAsia="Times New Roman" w:cs="Times New Roman"/>
+          <w:lang w:val="en-US" w:eastAsia="en-GB"/>
+        </w:rPr>
+        <w:t>Severity Rating - 0</w:t>
+      </w:r>
+    </w:p>
+    <w:p>
+      <w:pPr>
+        <w:spacing w:before="100" w:beforeAutospacing="1" w:after="0" w:line="240" w:lineRule="auto"/>
+        <w:rPr>
+          <w:rFonts w:eastAsia="Times New Roman" w:cs="Times New Roman"/>
+          <w:lang w:val="en-US" w:eastAsia="en-GB"/>
+        </w:rPr>
+      </w:pPr>
+      <w:r>
+        <w:rPr>
+          <w:rFonts w:eastAsia="Times New Roman" w:cs="Times New Roman"/>
+          <w:lang w:val="en-US" w:eastAsia="en-GB"/>
+        </w:rPr>
         <w:lastRenderedPageBreak/>
-        <w:t>5. Error Prevention</w:t>
+        <w:t>9 Help users recognize, diagnose, and recover from errors</w:t>
       </w:r>
     </w:p>
     <w:p>
@@ -6712,7 +7338,7 @@
           <w:rFonts w:eastAsia="Times New Roman" w:cs="Times New Roman"/>
           <w:lang w:val="en-US" w:eastAsia="en-GB"/>
         </w:rPr>
-        <w:t xml:space="preserve">The correct data type </w:t>
+        <w:t xml:space="preserve">When you input wrong data type into the input box the wrong data </w:t>
       </w:r>
       <w:proofErr w:type="gramStart"/>
       <w:r>
@@ -6720,7 +7346,7 @@
           <w:rFonts w:eastAsia="Times New Roman" w:cs="Times New Roman"/>
           <w:lang w:val="en-US" w:eastAsia="en-GB"/>
         </w:rPr>
-        <w:t>will be checked</w:t>
+        <w:t>will be cleared</w:t>
       </w:r>
       <w:proofErr w:type="gramEnd"/>
       <w:r>
@@ -6728,7 +7354,23 @@
           <w:rFonts w:eastAsia="Times New Roman" w:cs="Times New Roman"/>
           <w:lang w:val="en-US" w:eastAsia="en-GB"/>
         </w:rPr>
-        <w:t xml:space="preserve"> and the wrong data type will be erased. </w:t>
+        <w:t xml:space="preserve"> away. </w:t>
+      </w:r>
+      <w:proofErr w:type="gramStart"/>
+      <w:r>
+        <w:rPr>
+          <w:rFonts w:eastAsia="Times New Roman" w:cs="Times New Roman"/>
+          <w:lang w:val="en-US" w:eastAsia="en-GB"/>
+        </w:rPr>
+        <w:t>However</w:t>
+      </w:r>
+      <w:proofErr w:type="gramEnd"/>
+      <w:r>
+        <w:rPr>
+          <w:rFonts w:eastAsia="Times New Roman" w:cs="Times New Roman"/>
+          <w:lang w:val="en-US" w:eastAsia="en-GB"/>
+        </w:rPr>
+        <w:t xml:space="preserve"> there are no dialogue boxes to inform the user about the error.</w:t>
       </w:r>
     </w:p>
     <w:p>
@@ -6744,7 +7386,7 @@
           <w:rFonts w:eastAsia="Times New Roman" w:cs="Times New Roman"/>
           <w:lang w:val="en-US" w:eastAsia="en-GB"/>
         </w:rPr>
-        <w:t>Severity Rating - 0</w:t>
+        <w:t>Severity Rating - 2</w:t>
       </w:r>
     </w:p>
     <w:p>
@@ -6755,12 +7397,21 @@
           <w:lang w:val="en-US" w:eastAsia="en-GB"/>
         </w:rPr>
       </w:pPr>
+      <w:proofErr w:type="gramStart"/>
       <w:r>
         <w:rPr>
           <w:rFonts w:eastAsia="Times New Roman" w:cs="Times New Roman"/>
           <w:lang w:val="en-US" w:eastAsia="en-GB"/>
         </w:rPr>
-        <w:t xml:space="preserve">Due to hardware limitation, we are not able to stabilize the wii remote controller in a real interview setting. </w:t>
+        <w:t>10</w:t>
+      </w:r>
+      <w:proofErr w:type="gramEnd"/>
+      <w:r>
+        <w:rPr>
+          <w:rFonts w:eastAsia="Times New Roman" w:cs="Times New Roman"/>
+          <w:lang w:val="en-US" w:eastAsia="en-GB"/>
+        </w:rPr>
+        <w:t xml:space="preserve"> Help and documentation</w:t>
       </w:r>
     </w:p>
     <w:p>
@@ -6776,7 +7427,7 @@
           <w:rFonts w:eastAsia="Times New Roman" w:cs="Times New Roman"/>
           <w:lang w:val="en-US" w:eastAsia="en-GB"/>
         </w:rPr>
-        <w:t xml:space="preserve">Severity Rating </w:t>
+        <w:t xml:space="preserve">Once the program is </w:t>
       </w:r>
       <w:proofErr w:type="gramStart"/>
       <w:r>
@@ -6784,9 +7435,32 @@
           <w:rFonts w:eastAsia="Times New Roman" w:cs="Times New Roman"/>
           <w:lang w:val="en-US" w:eastAsia="en-GB"/>
         </w:rPr>
-        <w:t>-1</w:t>
+        <w:t>initiated</w:t>
       </w:r>
       <w:proofErr w:type="gramEnd"/>
+      <w:r>
+        <w:rPr>
+          <w:rFonts w:eastAsia="Times New Roman" w:cs="Times New Roman"/>
+          <w:lang w:val="en-US" w:eastAsia="en-GB"/>
+        </w:rPr>
+        <w:t xml:space="preserve"> there are instructions boxes included. There </w:t>
+      </w:r>
+      <w:proofErr w:type="gramStart"/>
+      <w:r>
+        <w:rPr>
+          <w:rFonts w:eastAsia="Times New Roman" w:cs="Times New Roman"/>
+          <w:lang w:val="en-US" w:eastAsia="en-GB"/>
+        </w:rPr>
+        <w:t>are</w:t>
+      </w:r>
+      <w:proofErr w:type="gramEnd"/>
+      <w:r>
+        <w:rPr>
+          <w:rFonts w:eastAsia="Times New Roman" w:cs="Times New Roman"/>
+          <w:lang w:val="en-US" w:eastAsia="en-GB"/>
+        </w:rPr>
+        <w:t xml:space="preserve"> also installation documentation written to complement the software. </w:t>
+      </w:r>
     </w:p>
     <w:p>
       <w:pPr>
@@ -6801,383 +7475,13 @@
           <w:rFonts w:eastAsia="Times New Roman" w:cs="Times New Roman"/>
           <w:lang w:val="en-US" w:eastAsia="en-GB"/>
         </w:rPr>
-        <w:t>6. Recognition rather than recall</w:t>
+        <w:t>Severity Rating – 0</w:t>
       </w:r>
     </w:p>
     <w:p>
       <w:pPr>
         <w:spacing w:before="100" w:beforeAutospacing="1" w:after="0" w:line="240" w:lineRule="auto"/>
         <w:rPr>
-          <w:rFonts w:eastAsia="Times New Roman" w:cs="Times New Roman"/>
-          <w:lang w:val="en-US" w:eastAsia="en-GB"/>
-        </w:rPr>
-      </w:pPr>
-      <w:proofErr w:type="gramStart"/>
-      <w:r>
-        <w:rPr>
-          <w:rFonts w:eastAsia="Times New Roman" w:cs="Times New Roman"/>
-          <w:lang w:val="en-US" w:eastAsia="en-GB"/>
-        </w:rPr>
-        <w:t>No real problems.</w:t>
-      </w:r>
-      <w:proofErr w:type="gramEnd"/>
-      <w:r>
-        <w:rPr>
-          <w:rFonts w:eastAsia="Times New Roman" w:cs="Times New Roman"/>
-          <w:lang w:val="en-US" w:eastAsia="en-GB"/>
-        </w:rPr>
-        <w:t xml:space="preserve"> Everything a user needs to input </w:t>
-      </w:r>
-      <w:proofErr w:type="gramStart"/>
-      <w:r>
-        <w:rPr>
-          <w:rFonts w:eastAsia="Times New Roman" w:cs="Times New Roman"/>
-          <w:lang w:val="en-US" w:eastAsia="en-GB"/>
-        </w:rPr>
-        <w:t>are</w:t>
-      </w:r>
-      <w:proofErr w:type="gramEnd"/>
-      <w:r>
-        <w:rPr>
-          <w:rFonts w:eastAsia="Times New Roman" w:cs="Times New Roman"/>
-          <w:lang w:val="en-US" w:eastAsia="en-GB"/>
-        </w:rPr>
-        <w:t xml:space="preserve"> labeled on the GUI. The GUI is intuitive </w:t>
-      </w:r>
-      <w:proofErr w:type="gramStart"/>
-      <w:r>
-        <w:rPr>
-          <w:rFonts w:eastAsia="Times New Roman" w:cs="Times New Roman"/>
-          <w:lang w:val="en-US" w:eastAsia="en-GB"/>
-        </w:rPr>
-        <w:t>thus</w:t>
-      </w:r>
-      <w:proofErr w:type="gramEnd"/>
-      <w:r>
-        <w:rPr>
-          <w:rFonts w:eastAsia="Times New Roman" w:cs="Times New Roman"/>
-          <w:lang w:val="en-US" w:eastAsia="en-GB"/>
-        </w:rPr>
-        <w:t xml:space="preserve"> the user does not need to remember any instructions. </w:t>
-      </w:r>
-    </w:p>
-    <w:p>
-      <w:pPr>
-        <w:spacing w:before="100" w:beforeAutospacing="1" w:after="0" w:line="240" w:lineRule="auto"/>
-        <w:rPr>
-          <w:rFonts w:eastAsia="Times New Roman" w:cs="Times New Roman"/>
-          <w:lang w:val="en-US" w:eastAsia="en-GB"/>
-        </w:rPr>
-      </w:pPr>
-      <w:r>
-        <w:rPr>
-          <w:rFonts w:eastAsia="Times New Roman" w:cs="Times New Roman"/>
-          <w:lang w:val="en-US" w:eastAsia="en-GB"/>
-        </w:rPr>
-        <w:t>Severity Rating - 0</w:t>
-      </w:r>
-    </w:p>
-    <w:p>
-      <w:pPr>
-        <w:spacing w:before="100" w:beforeAutospacing="1" w:after="0" w:line="240" w:lineRule="auto"/>
-        <w:rPr>
-          <w:rFonts w:eastAsia="Times New Roman" w:cs="Times New Roman"/>
-          <w:lang w:val="en-US" w:eastAsia="en-GB"/>
-        </w:rPr>
-      </w:pPr>
-      <w:r>
-        <w:rPr>
-          <w:rFonts w:eastAsia="Times New Roman" w:cs="Times New Roman"/>
-          <w:lang w:val="en-US" w:eastAsia="en-GB"/>
-        </w:rPr>
-        <w:t>7. Flexibility and efficiency of use</w:t>
-      </w:r>
-    </w:p>
-    <w:p>
-      <w:pPr>
-        <w:spacing w:before="100" w:beforeAutospacing="1" w:after="0" w:line="240" w:lineRule="auto"/>
-        <w:rPr>
-          <w:rFonts w:eastAsia="Times New Roman" w:cs="Times New Roman"/>
-          <w:lang w:val="en-US" w:eastAsia="en-GB"/>
-        </w:rPr>
-      </w:pPr>
-      <w:r>
-        <w:rPr>
-          <w:rFonts w:eastAsia="Times New Roman" w:cs="Times New Roman"/>
-          <w:lang w:val="en-US" w:eastAsia="en-GB"/>
-        </w:rPr>
-        <w:t xml:space="preserve">There is no accelerator since the program </w:t>
-      </w:r>
-      <w:proofErr w:type="gramStart"/>
-      <w:r>
-        <w:rPr>
-          <w:rFonts w:eastAsia="Times New Roman" w:cs="Times New Roman"/>
-          <w:lang w:val="en-US" w:eastAsia="en-GB"/>
-        </w:rPr>
-        <w:t>is designed</w:t>
-      </w:r>
-      <w:proofErr w:type="gramEnd"/>
-      <w:r>
-        <w:rPr>
-          <w:rFonts w:eastAsia="Times New Roman" w:cs="Times New Roman"/>
-          <w:lang w:val="en-US" w:eastAsia="en-GB"/>
-        </w:rPr>
-        <w:t xml:space="preserve"> for minimal use. Inexperienced users are not taken into consideration since all users using this particular program are assumed having experience in the related field.</w:t>
-      </w:r>
-    </w:p>
-    <w:p>
-      <w:pPr>
-        <w:spacing w:before="100" w:beforeAutospacing="1" w:after="0" w:line="240" w:lineRule="auto"/>
-        <w:rPr>
-          <w:rFonts w:eastAsia="Times New Roman" w:cs="Times New Roman"/>
-          <w:lang w:val="en-US" w:eastAsia="en-GB"/>
-        </w:rPr>
-      </w:pPr>
-      <w:r>
-        <w:rPr>
-          <w:rFonts w:eastAsia="Times New Roman" w:cs="Times New Roman"/>
-          <w:lang w:val="en-US" w:eastAsia="en-GB"/>
-        </w:rPr>
-        <w:t>Severity Rating - 0</w:t>
-      </w:r>
-    </w:p>
-    <w:p>
-      <w:pPr>
-        <w:spacing w:before="100" w:beforeAutospacing="1" w:after="0" w:line="240" w:lineRule="auto"/>
-        <w:rPr>
-          <w:rFonts w:eastAsia="Times New Roman" w:cs="Times New Roman"/>
-          <w:lang w:val="en-US" w:eastAsia="en-GB"/>
-        </w:rPr>
-      </w:pPr>
-      <w:r>
-        <w:rPr>
-          <w:rFonts w:eastAsia="Times New Roman" w:cs="Times New Roman"/>
-          <w:lang w:val="en-US" w:eastAsia="en-GB"/>
-        </w:rPr>
-        <w:t>8. Aesthetic and minimalist designed</w:t>
-      </w:r>
-    </w:p>
-    <w:p>
-      <w:pPr>
-        <w:spacing w:before="100" w:beforeAutospacing="1" w:after="0" w:line="240" w:lineRule="auto"/>
-        <w:rPr>
-          <w:rFonts w:eastAsia="Times New Roman" w:cs="Times New Roman"/>
-          <w:lang w:val="en-US" w:eastAsia="en-GB"/>
-        </w:rPr>
-      </w:pPr>
-      <w:r>
-        <w:rPr>
-          <w:rFonts w:eastAsia="Times New Roman" w:cs="Times New Roman"/>
-          <w:lang w:val="en-US" w:eastAsia="en-GB"/>
-        </w:rPr>
-        <w:t xml:space="preserve">All buttons </w:t>
-      </w:r>
-      <w:proofErr w:type="gramStart"/>
-      <w:r>
-        <w:rPr>
-          <w:rFonts w:eastAsia="Times New Roman" w:cs="Times New Roman"/>
-          <w:lang w:val="en-US" w:eastAsia="en-GB"/>
-        </w:rPr>
-        <w:t>are clearly labeled</w:t>
-      </w:r>
-      <w:proofErr w:type="gramEnd"/>
-      <w:r>
-        <w:rPr>
-          <w:rFonts w:eastAsia="Times New Roman" w:cs="Times New Roman"/>
-          <w:lang w:val="en-US" w:eastAsia="en-GB"/>
-        </w:rPr>
-        <w:t xml:space="preserve"> and serve a specific function. Tool tips are available when mouse hovering over the input box and disappear when moving away. </w:t>
-      </w:r>
-    </w:p>
-    <w:p>
-      <w:pPr>
-        <w:spacing w:before="100" w:beforeAutospacing="1" w:after="0" w:line="240" w:lineRule="auto"/>
-        <w:rPr>
-          <w:rFonts w:eastAsia="Times New Roman" w:cs="Times New Roman"/>
-          <w:lang w:val="en-US" w:eastAsia="en-GB"/>
-        </w:rPr>
-      </w:pPr>
-      <w:r>
-        <w:rPr>
-          <w:rFonts w:eastAsia="Times New Roman" w:cs="Times New Roman"/>
-          <w:lang w:val="en-US" w:eastAsia="en-GB"/>
-        </w:rPr>
-        <w:t>Severity Rating - 0</w:t>
-      </w:r>
-    </w:p>
-    <w:p>
-      <w:pPr>
-        <w:spacing w:before="100" w:beforeAutospacing="1" w:after="0" w:line="240" w:lineRule="auto"/>
-        <w:rPr>
-          <w:rFonts w:eastAsia="Times New Roman" w:cs="Times New Roman"/>
-          <w:lang w:val="en-US" w:eastAsia="en-GB"/>
-        </w:rPr>
-      </w:pPr>
-      <w:r>
-        <w:rPr>
-          <w:rFonts w:eastAsia="Times New Roman" w:cs="Times New Roman"/>
-          <w:lang w:val="en-US" w:eastAsia="en-GB"/>
-        </w:rPr>
-        <w:t>9 Help users recognize, diagnose, and recover from errors</w:t>
-      </w:r>
-    </w:p>
-    <w:p>
-      <w:pPr>
-        <w:spacing w:before="100" w:beforeAutospacing="1" w:after="0" w:line="240" w:lineRule="auto"/>
-        <w:rPr>
-          <w:rFonts w:eastAsia="Times New Roman" w:cs="Times New Roman"/>
-          <w:lang w:val="en-US" w:eastAsia="en-GB"/>
-        </w:rPr>
-      </w:pPr>
-      <w:r>
-        <w:rPr>
-          <w:rFonts w:eastAsia="Times New Roman" w:cs="Times New Roman"/>
-          <w:lang w:val="en-US" w:eastAsia="en-GB"/>
-        </w:rPr>
-        <w:t xml:space="preserve">When you input wrong data type into the input box the wrong data </w:t>
-      </w:r>
-      <w:proofErr w:type="gramStart"/>
-      <w:r>
-        <w:rPr>
-          <w:rFonts w:eastAsia="Times New Roman" w:cs="Times New Roman"/>
-          <w:lang w:val="en-US" w:eastAsia="en-GB"/>
-        </w:rPr>
-        <w:t>will be cleared</w:t>
-      </w:r>
-      <w:proofErr w:type="gramEnd"/>
-      <w:r>
-        <w:rPr>
-          <w:rFonts w:eastAsia="Times New Roman" w:cs="Times New Roman"/>
-          <w:lang w:val="en-US" w:eastAsia="en-GB"/>
-        </w:rPr>
-        <w:t xml:space="preserve"> away. </w:t>
-      </w:r>
-      <w:proofErr w:type="gramStart"/>
-      <w:r>
-        <w:rPr>
-          <w:rFonts w:eastAsia="Times New Roman" w:cs="Times New Roman"/>
-          <w:lang w:val="en-US" w:eastAsia="en-GB"/>
-        </w:rPr>
-        <w:t>However</w:t>
-      </w:r>
-      <w:proofErr w:type="gramEnd"/>
-      <w:r>
-        <w:rPr>
-          <w:rFonts w:eastAsia="Times New Roman" w:cs="Times New Roman"/>
-          <w:lang w:val="en-US" w:eastAsia="en-GB"/>
-        </w:rPr>
-        <w:t xml:space="preserve"> there are no dialogue boxes to inform the user about the error.</w:t>
-      </w:r>
-    </w:p>
-    <w:p>
-      <w:pPr>
-        <w:spacing w:before="100" w:beforeAutospacing="1" w:after="0" w:line="240" w:lineRule="auto"/>
-        <w:rPr>
-          <w:rFonts w:eastAsia="Times New Roman" w:cs="Times New Roman"/>
-          <w:lang w:val="en-US" w:eastAsia="en-GB"/>
-        </w:rPr>
-      </w:pPr>
-      <w:r>
-        <w:rPr>
-          <w:rFonts w:eastAsia="Times New Roman" w:cs="Times New Roman"/>
-          <w:lang w:val="en-US" w:eastAsia="en-GB"/>
-        </w:rPr>
-        <w:t>Severity Rating - 2</w:t>
-      </w:r>
-    </w:p>
-    <w:p>
-      <w:pPr>
-        <w:spacing w:before="100" w:beforeAutospacing="1" w:after="0" w:line="240" w:lineRule="auto"/>
-        <w:rPr>
-          <w:rFonts w:eastAsia="Times New Roman" w:cs="Times New Roman"/>
-          <w:lang w:val="en-US" w:eastAsia="en-GB"/>
-        </w:rPr>
-      </w:pPr>
-      <w:proofErr w:type="gramStart"/>
-      <w:r>
-        <w:rPr>
-          <w:rFonts w:eastAsia="Times New Roman" w:cs="Times New Roman"/>
-          <w:lang w:val="en-US" w:eastAsia="en-GB"/>
-        </w:rPr>
-        <w:t>10</w:t>
-      </w:r>
-      <w:proofErr w:type="gramEnd"/>
-      <w:r>
-        <w:rPr>
-          <w:rFonts w:eastAsia="Times New Roman" w:cs="Times New Roman"/>
-          <w:lang w:val="en-US" w:eastAsia="en-GB"/>
-        </w:rPr>
-        <w:t xml:space="preserve"> Help and documentation</w:t>
-      </w:r>
-    </w:p>
-    <w:p>
-      <w:pPr>
-        <w:spacing w:before="100" w:beforeAutospacing="1" w:after="0" w:line="240" w:lineRule="auto"/>
-        <w:rPr>
-          <w:rFonts w:eastAsia="Times New Roman" w:cs="Times New Roman"/>
-          <w:lang w:val="en-US" w:eastAsia="en-GB"/>
-        </w:rPr>
-      </w:pPr>
-      <w:r>
-        <w:rPr>
-          <w:rFonts w:eastAsia="Times New Roman" w:cs="Times New Roman"/>
-          <w:lang w:val="en-US" w:eastAsia="en-GB"/>
-        </w:rPr>
-        <w:t xml:space="preserve">Once the program is </w:t>
-      </w:r>
-      <w:proofErr w:type="gramStart"/>
-      <w:r>
-        <w:rPr>
-          <w:rFonts w:eastAsia="Times New Roman" w:cs="Times New Roman"/>
-          <w:lang w:val="en-US" w:eastAsia="en-GB"/>
-        </w:rPr>
-        <w:t>initiated</w:t>
-      </w:r>
-      <w:proofErr w:type="gramEnd"/>
-      <w:r>
-        <w:rPr>
-          <w:rFonts w:eastAsia="Times New Roman" w:cs="Times New Roman"/>
-          <w:lang w:val="en-US" w:eastAsia="en-GB"/>
-        </w:rPr>
-        <w:t xml:space="preserve"> there are instructions boxes included. There </w:t>
-      </w:r>
-      <w:proofErr w:type="gramStart"/>
-      <w:r>
-        <w:rPr>
-          <w:rFonts w:eastAsia="Times New Roman" w:cs="Times New Roman"/>
-          <w:lang w:val="en-US" w:eastAsia="en-GB"/>
-        </w:rPr>
-        <w:t>are</w:t>
-      </w:r>
-      <w:proofErr w:type="gramEnd"/>
-      <w:r>
-        <w:rPr>
-          <w:rFonts w:eastAsia="Times New Roman" w:cs="Times New Roman"/>
-          <w:lang w:val="en-US" w:eastAsia="en-GB"/>
-        </w:rPr>
-        <w:t xml:space="preserve"> also installation documentation written to complement the software. </w:t>
-      </w:r>
-    </w:p>
-    <w:p>
-      <w:pPr>
-        <w:spacing w:before="100" w:beforeAutospacing="1" w:after="0" w:line="240" w:lineRule="auto"/>
-        <w:rPr>
-          <w:rFonts w:eastAsia="Times New Roman" w:cs="Times New Roman"/>
-          <w:lang w:val="en-US" w:eastAsia="en-GB"/>
-        </w:rPr>
-      </w:pPr>
-      <w:r>
-        <w:rPr>
-          <w:rFonts w:eastAsia="Times New Roman" w:cs="Times New Roman"/>
-          <w:lang w:val="en-US" w:eastAsia="en-GB"/>
-        </w:rPr>
-        <w:t>Severity Rating – 0</w:t>
-      </w:r>
-    </w:p>
-    <w:p>
-      <w:pPr>
-        <w:spacing w:before="100" w:beforeAutospacing="1" w:after="0" w:line="240" w:lineRule="auto"/>
-        <w:rPr>
           <w:u w:val="single"/>
         </w:rPr>
       </w:pPr>
@@ -7185,7 +7489,6 @@
         <w:rPr>
           <w:u w:val="single"/>
         </w:rPr>
-        <w:lastRenderedPageBreak/>
         <w:t>Sources:</w:t>
       </w:r>
     </w:p>

</xml_diff>